<commit_message>
Requisições e Curso da Cod3r
</commit_message>
<xml_diff>
--- a/Udemy/Fundamentos da Linguagem/Comandos para testes.docx
+++ b/Udemy/Fundamentos da Linguagem/Comandos para testes.docx
@@ -18,7 +18,27 @@
           <w:sz w:val="30"/>
           <w:szCs w:val="30"/>
         </w:rPr>
-        <w:t>Go test ./...</w:t>
+        <w:t xml:space="preserve">Go </w:t>
+      </w:r>
+      <w:proofErr w:type="spellStart"/>
+      <w:r>
+        <w:rPr>
+          <w:b/>
+          <w:bCs/>
+          <w:sz w:val="30"/>
+          <w:szCs w:val="30"/>
+        </w:rPr>
+        <w:t>test</w:t>
+      </w:r>
+      <w:proofErr w:type="spellEnd"/>
+      <w:r>
+        <w:rPr>
+          <w:b/>
+          <w:bCs/>
+          <w:sz w:val="30"/>
+          <w:szCs w:val="30"/>
+        </w:rPr>
+        <w:t xml:space="preserve"> ./...</w:t>
       </w:r>
     </w:p>
     <w:p>
@@ -30,8 +50,17 @@
           <w:b/>
           <w:bCs/>
         </w:rPr>
-        <w:t>todos os packages</w:t>
-      </w:r>
+        <w:t xml:space="preserve">todos os </w:t>
+      </w:r>
+      <w:proofErr w:type="spellStart"/>
+      <w:r>
+        <w:rPr>
+          <w:b/>
+          <w:bCs/>
+        </w:rPr>
+        <w:t>packages</w:t>
+      </w:r>
+      <w:proofErr w:type="spellEnd"/>
       <w:r>
         <w:t xml:space="preserve"> de um projeto.</w:t>
       </w:r>
@@ -108,7 +137,27 @@
           <w:sz w:val="30"/>
           <w:szCs w:val="30"/>
         </w:rPr>
-        <w:t>Go test -v</w:t>
+        <w:t xml:space="preserve">Go </w:t>
+      </w:r>
+      <w:proofErr w:type="spellStart"/>
+      <w:r>
+        <w:rPr>
+          <w:b/>
+          <w:bCs/>
+          <w:sz w:val="30"/>
+          <w:szCs w:val="30"/>
+        </w:rPr>
+        <w:t>test</w:t>
+      </w:r>
+      <w:proofErr w:type="spellEnd"/>
+      <w:r>
+        <w:rPr>
+          <w:b/>
+          <w:bCs/>
+          <w:sz w:val="30"/>
+          <w:szCs w:val="30"/>
+        </w:rPr>
+        <w:t xml:space="preserve"> -v</w:t>
       </w:r>
     </w:p>
     <w:p>
@@ -188,7 +237,27 @@
           <w:sz w:val="30"/>
           <w:szCs w:val="30"/>
         </w:rPr>
-        <w:t>Go test --cover</w:t>
+        <w:t xml:space="preserve">Go </w:t>
+      </w:r>
+      <w:proofErr w:type="spellStart"/>
+      <w:r>
+        <w:rPr>
+          <w:b/>
+          <w:bCs/>
+          <w:sz w:val="30"/>
+          <w:szCs w:val="30"/>
+        </w:rPr>
+        <w:t>test</w:t>
+      </w:r>
+      <w:proofErr w:type="spellEnd"/>
+      <w:r>
+        <w:rPr>
+          <w:b/>
+          <w:bCs/>
+          <w:sz w:val="30"/>
+          <w:szCs w:val="30"/>
+        </w:rPr>
+        <w:t xml:space="preserve"> --cover</w:t>
       </w:r>
     </w:p>
     <w:p>
@@ -270,12 +339,64 @@
           <w:szCs w:val="30"/>
           <w:lang w:val="en-US"/>
         </w:rPr>
-        <w:t>Go test –coverprofile &lt;nomeDoTxt&gt;.txt</w:t>
-      </w:r>
-    </w:p>
-    <w:p>
-      <w:r>
-        <w:t>Gerar um arquivo .txt que contém as linhas que estão cobertas ou não.</w:t>
+        <w:t>Go test –</w:t>
+      </w:r>
+      <w:proofErr w:type="spellStart"/>
+      <w:r>
+        <w:rPr>
+          <w:b/>
+          <w:bCs/>
+          <w:sz w:val="30"/>
+          <w:szCs w:val="30"/>
+          <w:lang w:val="en-US"/>
+        </w:rPr>
+        <w:t>coverprofile</w:t>
+      </w:r>
+      <w:proofErr w:type="spellEnd"/>
+      <w:r>
+        <w:rPr>
+          <w:b/>
+          <w:bCs/>
+          <w:sz w:val="30"/>
+          <w:szCs w:val="30"/>
+          <w:lang w:val="en-US"/>
+        </w:rPr>
+        <w:t xml:space="preserve"> &lt;</w:t>
+      </w:r>
+      <w:proofErr w:type="spellStart"/>
+      <w:r>
+        <w:rPr>
+          <w:b/>
+          <w:bCs/>
+          <w:sz w:val="30"/>
+          <w:szCs w:val="30"/>
+          <w:lang w:val="en-US"/>
+        </w:rPr>
+        <w:t>nomeDoTxt</w:t>
+      </w:r>
+      <w:proofErr w:type="spellEnd"/>
+      <w:r>
+        <w:rPr>
+          <w:b/>
+          <w:bCs/>
+          <w:sz w:val="30"/>
+          <w:szCs w:val="30"/>
+          <w:lang w:val="en-US"/>
+        </w:rPr>
+        <w:t>&gt;.txt</w:t>
+      </w:r>
+    </w:p>
+    <w:p>
+      <w:r>
+        <w:t>Gerar um arquivo .</w:t>
+      </w:r>
+      <w:proofErr w:type="spellStart"/>
+      <w:r>
+        <w:t>txt</w:t>
+      </w:r>
+      <w:proofErr w:type="spellEnd"/>
+      <w:r>
+        <w:t xml:space="preserve"> que contém as linhas que estão cobertas ou não.</w:t>
       </w:r>
     </w:p>
     <w:p>
@@ -362,22 +483,84 @@
           <w:szCs w:val="30"/>
           <w:lang w:val="en-US"/>
         </w:rPr>
-        <w:t>tool cover –func=c</w:t>
-      </w:r>
-      <w:r>
-        <w:rPr>
-          <w:b/>
-          <w:bCs/>
-          <w:sz w:val="30"/>
-          <w:szCs w:val="30"/>
-          <w:lang w:val="en-US"/>
-        </w:rPr>
-        <w:t>obertura.txt</w:t>
-      </w:r>
-    </w:p>
-    <w:p>
-      <w:r>
-        <w:t>Comando usado para fazer a leitura do .txt gerado com o comando anterior.</w:t>
+        <w:t>tool cover –</w:t>
+      </w:r>
+      <w:proofErr w:type="spellStart"/>
+      <w:r>
+        <w:rPr>
+          <w:b/>
+          <w:bCs/>
+          <w:sz w:val="30"/>
+          <w:szCs w:val="30"/>
+          <w:lang w:val="en-US"/>
+        </w:rPr>
+        <w:t>func</w:t>
+      </w:r>
+      <w:proofErr w:type="spellEnd"/>
+      <w:r>
+        <w:rPr>
+          <w:b/>
+          <w:bCs/>
+          <w:sz w:val="30"/>
+          <w:szCs w:val="30"/>
+          <w:lang w:val="en-US"/>
+        </w:rPr>
+        <w:t>=</w:t>
+      </w:r>
+      <w:r>
+        <w:rPr>
+          <w:b/>
+          <w:bCs/>
+          <w:sz w:val="30"/>
+          <w:szCs w:val="30"/>
+          <w:lang w:val="en-US"/>
+        </w:rPr>
+        <w:t>&lt;</w:t>
+      </w:r>
+      <w:proofErr w:type="spellStart"/>
+      <w:r>
+        <w:rPr>
+          <w:b/>
+          <w:bCs/>
+          <w:sz w:val="30"/>
+          <w:szCs w:val="30"/>
+          <w:lang w:val="en-US"/>
+        </w:rPr>
+        <w:t>nomeDoTxt</w:t>
+      </w:r>
+      <w:proofErr w:type="spellEnd"/>
+      <w:r>
+        <w:rPr>
+          <w:b/>
+          <w:bCs/>
+          <w:sz w:val="30"/>
+          <w:szCs w:val="30"/>
+          <w:lang w:val="en-US"/>
+        </w:rPr>
+        <w:t>&gt;</w:t>
+      </w:r>
+      <w:r>
+        <w:rPr>
+          <w:b/>
+          <w:bCs/>
+          <w:sz w:val="30"/>
+          <w:szCs w:val="30"/>
+          <w:lang w:val="en-US"/>
+        </w:rPr>
+        <w:t>.txt</w:t>
+      </w:r>
+    </w:p>
+    <w:p>
+      <w:r>
+        <w:t>Comando usado para fazer a leitura do .</w:t>
+      </w:r>
+      <w:proofErr w:type="spellStart"/>
+      <w:r>
+        <w:t>txt</w:t>
+      </w:r>
+      <w:proofErr w:type="spellEnd"/>
+      <w:r>
+        <w:t xml:space="preserve"> gerado com o comando anterior.</w:t>
       </w:r>
     </w:p>
     <w:p>
@@ -527,22 +710,73 @@
           <w:szCs w:val="30"/>
           <w:lang w:val="en-US"/>
         </w:rPr>
-        <w:t>–html=cober</w:t>
-      </w:r>
-      <w:r>
-        <w:rPr>
-          <w:b/>
-          <w:bCs/>
-          <w:sz w:val="30"/>
-          <w:szCs w:val="30"/>
-          <w:lang w:val="en-US"/>
-        </w:rPr>
-        <w:t>tura.txt</w:t>
-      </w:r>
-    </w:p>
-    <w:p>
-      <w:r>
-        <w:t>Comando usado para retornar todas as linhas que não estão cobertas gerando um html formato e legível.</w:t>
+        <w:t>–html=</w:t>
+      </w:r>
+      <w:r>
+        <w:rPr>
+          <w:b/>
+          <w:bCs/>
+          <w:sz w:val="30"/>
+          <w:szCs w:val="30"/>
+          <w:lang w:val="en-US"/>
+        </w:rPr>
+        <w:t>&lt;</w:t>
+      </w:r>
+      <w:proofErr w:type="spellStart"/>
+      <w:r>
+        <w:rPr>
+          <w:b/>
+          <w:bCs/>
+          <w:sz w:val="30"/>
+          <w:szCs w:val="30"/>
+          <w:lang w:val="en-US"/>
+        </w:rPr>
+        <w:t>nomeDoTxt</w:t>
+      </w:r>
+      <w:proofErr w:type="spellEnd"/>
+      <w:r>
+        <w:rPr>
+          <w:b/>
+          <w:bCs/>
+          <w:sz w:val="30"/>
+          <w:szCs w:val="30"/>
+          <w:lang w:val="en-US"/>
+        </w:rPr>
+        <w:t>&gt;</w:t>
+      </w:r>
+      <w:r>
+        <w:rPr>
+          <w:b/>
+          <w:bCs/>
+          <w:sz w:val="30"/>
+          <w:szCs w:val="30"/>
+          <w:lang w:val="en-US"/>
+        </w:rPr>
+        <w:t>.txt</w:t>
+      </w:r>
+    </w:p>
+    <w:p>
+      <w:r>
+        <w:t xml:space="preserve">Comando usado para retornar todas as linhas que não estão cobertas gerando um </w:t>
+      </w:r>
+      <w:proofErr w:type="spellStart"/>
+      <w:r>
+        <w:t>html</w:t>
+      </w:r>
+      <w:proofErr w:type="spellEnd"/>
+      <w:r>
+        <w:t xml:space="preserve"> </w:t>
+      </w:r>
+      <w:r>
+        <w:t>format</w:t>
+      </w:r>
+      <w:r>
+        <w:t xml:space="preserve">ado </w:t>
+      </w:r>
+      <w:bookmarkStart w:id="0" w:name="_GoBack"/>
+      <w:bookmarkEnd w:id="0"/>
+      <w:r>
+        <w:t>e legível.</w:t>
       </w:r>
     </w:p>
     <w:p>
@@ -660,8 +894,6 @@
           </wp:inline>
         </w:drawing>
       </w:r>
-      <w:bookmarkStart w:id="0" w:name="_GoBack"/>
-      <w:bookmarkEnd w:id="0"/>
     </w:p>
     <w:sectPr>
       <w:pgSz w:w="11906" w:h="16838"/>

</xml_diff>